<commit_message>
Edits according to https://github.com/sapran/sampleBBbrief/pull/1
</commit_message>
<xml_diff>
--- a/Sample Bug Bounty Program Brief.docx
+++ b/Sample Bug Bounty Program Brief.docx
@@ -44,7 +44,23 @@
           <w:color w:val="24292E"/>
           <w:lang w:val="uk-UA"/>
         </w:rPr>
-        <w:t>Увага! Цей зразок є шаблоном та надається "як є". Під час підготовки власної Програми винагороди враховуйте профіль ризиків та правові особливостей роботи вашої організації. Дієва та успішна Програма винагороди вимагає узгодження з підрозділами інформаційної безпеки</w:t>
+        <w:t>Увага! Цей зразок є шаблоном та надається "як є". Під час підготовки власної Програми винагороди враховуйте профіль ризиків та правові особливост</w:t>
+      </w:r>
+      <w:r>
+        <w:rPr>
+          <w:rFonts w:ascii="Helvetica" w:hAnsi="Helvetica"/>
+          <w:color w:val="24292E"/>
+          <w:lang w:val="uk-UA"/>
+        </w:rPr>
+        <w:t>і</w:t>
+      </w:r>
+      <w:r>
+        <w:rPr>
+          <w:rFonts w:ascii="Helvetica" w:hAnsi="Helvetica"/>
+          <w:color w:val="24292E"/>
+          <w:lang w:val="uk-UA"/>
+        </w:rPr>
+        <w:t xml:space="preserve"> роботи вашої організації. Дієва та успішна Програма винагороди вимагає узгодження з підрозділами інформаційної безпеки</w:t>
       </w:r>
       <w:r>
         <w:rPr>
@@ -118,15 +134,46 @@
           <w:rFonts w:ascii="Helvetica" w:hAnsi="Helvetica"/>
           <w:color w:val="24292E"/>
         </w:rPr>
-        <w:t>Penetration Tests</w:t>
-      </w:r>
-      <w:r>
-        <w:rPr>
-          <w:rFonts w:ascii="Helvetica" w:hAnsi="Helvetica"/>
-          <w:color w:val="24292E"/>
-          <w:lang w:val="uk-UA"/>
-        </w:rPr>
-        <w:t>) у найдосвідченіших та найбільш кваліфікованих постачальників таких послуг. Але разом з тим, ми розуміємо, що періодичного незалежного тестування недостатньо для повної впевненості в найвищому можливому рівні захисту.</w:t>
+        <w:t>Penetration</w:t>
+      </w:r>
+      <w:r>
+        <w:rPr>
+          <w:rFonts w:ascii="Helvetica" w:hAnsi="Helvetica"/>
+          <w:color w:val="24292E"/>
+          <w:lang w:val="uk-UA"/>
+        </w:rPr>
+        <w:t xml:space="preserve"> </w:t>
+      </w:r>
+      <w:r>
+        <w:rPr>
+          <w:rFonts w:ascii="Helvetica" w:hAnsi="Helvetica"/>
+          <w:color w:val="24292E"/>
+        </w:rPr>
+        <w:t>Tests</w:t>
+      </w:r>
+      <w:r>
+        <w:rPr>
+          <w:rFonts w:ascii="Helvetica" w:hAnsi="Helvetica"/>
+          <w:color w:val="24292E"/>
+          <w:lang w:val="uk-UA"/>
+        </w:rPr>
+        <w:t>) у найдосві</w:t>
+      </w:r>
+      <w:r>
+        <w:rPr>
+          <w:rFonts w:ascii="Helvetica" w:hAnsi="Helvetica"/>
+          <w:color w:val="24292E"/>
+          <w:lang w:val="uk-UA"/>
+        </w:rPr>
+        <w:t>дченіших</w:t>
+      </w:r>
+      <w:r>
+        <w:rPr>
+          <w:rFonts w:ascii="Helvetica" w:hAnsi="Helvetica"/>
+          <w:color w:val="24292E"/>
+          <w:lang w:val="uk-UA"/>
+        </w:rPr>
+        <w:t xml:space="preserve"> та найбільш кваліфікованих постачальників таких послуг. Але разом з тим, ми розуміємо, що періодичного незалежного тестування недостатньо для повної впевненості в найвищому можливому рівні захисту.</w:t>
       </w:r>
     </w:p>
     <w:p>
@@ -146,14 +193,45 @@
           <w:color w:val="24292E"/>
           <w:lang w:val="uk-UA"/>
         </w:rPr>
-        <w:t>Саме тому, E-corp прийняла рішення щодо поліпшення рівня захищеності системи шляхом надання дозволу на дослідження вразливостей її систем усіма бажаючими, за умови додержання учасниками правил відповідального розкриття інформації про вразливості (</w:t>
-      </w:r>
-      <w:r>
-        <w:rPr>
-          <w:rFonts w:ascii="Helvetica" w:hAnsi="Helvetica"/>
-          <w:color w:val="24292E"/>
-        </w:rPr>
-        <w:t>Responsible Disclosure</w:t>
+        <w:t>Саме тому, E-corp прийняла рішення щодо поліпшення рівня захищеності системи шляхом надання дозволу на дослідження вразливостей її систем усім</w:t>
+      </w:r>
+      <w:r>
+        <w:rPr>
+          <w:rFonts w:ascii="Helvetica" w:hAnsi="Helvetica"/>
+          <w:color w:val="24292E"/>
+          <w:lang w:val="uk-UA"/>
+        </w:rPr>
+        <w:t>а бажаючими, за умови дотримання</w:t>
+      </w:r>
+      <w:r>
+        <w:rPr>
+          <w:rFonts w:ascii="Helvetica" w:hAnsi="Helvetica"/>
+          <w:color w:val="24292E"/>
+          <w:lang w:val="uk-UA"/>
+        </w:rPr>
+        <w:t xml:space="preserve"> учасниками правил відповідального розкриття інформації про вразливості (</w:t>
+      </w:r>
+      <w:r>
+        <w:rPr>
+          <w:rFonts w:ascii="Helvetica" w:hAnsi="Helvetica"/>
+          <w:color w:val="24292E"/>
+        </w:rPr>
+        <w:t>Responsible</w:t>
+      </w:r>
+      <w:r>
+        <w:rPr>
+          <w:rFonts w:ascii="Helvetica" w:hAnsi="Helvetica"/>
+          <w:color w:val="24292E"/>
+          <w:lang w:val="uk-UA"/>
+        </w:rPr>
+        <w:t xml:space="preserve"> </w:t>
+      </w:r>
+      <w:r>
+        <w:rPr>
+          <w:rFonts w:ascii="Helvetica" w:hAnsi="Helvetica"/>
+          <w:color w:val="24292E"/>
+        </w:rPr>
+        <w:t>Disclosure</w:t>
       </w:r>
       <w:r>
         <w:rPr>
@@ -181,14 +259,91 @@
           <w:color w:val="24292E"/>
           <w:lang w:val="uk-UA"/>
         </w:rPr>
-        <w:t>З цією метою E-corp розробив та опублікував цю Програму винагороди повідомлень про вразливості (</w:t>
-      </w:r>
-      <w:r>
-        <w:rPr>
-          <w:rFonts w:ascii="Helvetica" w:hAnsi="Helvetica"/>
-          <w:color w:val="24292E"/>
-        </w:rPr>
-        <w:t>Security Bug Bounty Program</w:t>
+        <w:t>З цією метою E-corp розроб</w:t>
+      </w:r>
+      <w:r>
+        <w:rPr>
+          <w:rFonts w:ascii="Helvetica" w:hAnsi="Helvetica"/>
+          <w:color w:val="24292E"/>
+          <w:lang w:val="uk-UA"/>
+        </w:rPr>
+        <w:t>ила</w:t>
+      </w:r>
+      <w:r>
+        <w:rPr>
+          <w:rFonts w:ascii="Helvetica" w:hAnsi="Helvetica"/>
+          <w:color w:val="24292E"/>
+          <w:lang w:val="uk-UA"/>
+        </w:rPr>
+        <w:t xml:space="preserve"> та опублікува</w:t>
+      </w:r>
+      <w:r>
+        <w:rPr>
+          <w:rFonts w:ascii="Helvetica" w:hAnsi="Helvetica"/>
+          <w:color w:val="24292E"/>
+          <w:lang w:val="uk-UA"/>
+        </w:rPr>
+        <w:t>ла</w:t>
+      </w:r>
+      <w:r>
+        <w:rPr>
+          <w:rFonts w:ascii="Helvetica" w:hAnsi="Helvetica"/>
+          <w:color w:val="24292E"/>
+          <w:lang w:val="uk-UA"/>
+        </w:rPr>
+        <w:t xml:space="preserve"> цю Програму винагороди повідомлень про вразливості (</w:t>
+      </w:r>
+      <w:r>
+        <w:rPr>
+          <w:rFonts w:ascii="Helvetica" w:hAnsi="Helvetica"/>
+          <w:color w:val="24292E"/>
+        </w:rPr>
+        <w:t>Security</w:t>
+      </w:r>
+      <w:r>
+        <w:rPr>
+          <w:rFonts w:ascii="Helvetica" w:hAnsi="Helvetica"/>
+          <w:color w:val="24292E"/>
+          <w:lang w:val="uk-UA"/>
+        </w:rPr>
+        <w:t xml:space="preserve"> </w:t>
+      </w:r>
+      <w:r>
+        <w:rPr>
+          <w:rFonts w:ascii="Helvetica" w:hAnsi="Helvetica"/>
+          <w:color w:val="24292E"/>
+        </w:rPr>
+        <w:t>Bug</w:t>
+      </w:r>
+      <w:r>
+        <w:rPr>
+          <w:rFonts w:ascii="Helvetica" w:hAnsi="Helvetica"/>
+          <w:color w:val="24292E"/>
+          <w:lang w:val="uk-UA"/>
+        </w:rPr>
+        <w:t xml:space="preserve"> </w:t>
+      </w:r>
+      <w:r>
+        <w:rPr>
+          <w:rFonts w:ascii="Helvetica" w:hAnsi="Helvetica"/>
+          <w:color w:val="24292E"/>
+        </w:rPr>
+        <w:t>Bounty</w:t>
+      </w:r>
+      <w:r>
+        <w:rPr>
+          <w:rFonts w:ascii="Helvetica" w:hAnsi="Helvetica"/>
+          <w:color w:val="24292E"/>
+          <w:lang w:val="uk-UA"/>
+        </w:rPr>
+        <w:t xml:space="preserve"> </w:t>
+      </w:r>
+      <w:r>
+        <w:rPr>
+          <w:rFonts w:ascii="Helvetica" w:hAnsi="Helvetica"/>
+          <w:color w:val="24292E"/>
+        </w:rPr>
+        <w:t>Program</w:t>
       </w:r>
       <w:r>
         <w:rPr>
@@ -266,7 +421,52 @@
           <w:rFonts w:ascii="Helvetica" w:hAnsi="Helvetica"/>
           <w:color w:val="24292E"/>
         </w:rPr>
-        <w:t>BugCrowd Vulnerability Rating Taxonomy</w:t>
+        <w:t>BugCrowd</w:t>
+      </w:r>
+      <w:r>
+        <w:rPr>
+          <w:rFonts w:ascii="Helvetica" w:hAnsi="Helvetica"/>
+          <w:color w:val="24292E"/>
+          <w:lang w:val="uk-UA"/>
+        </w:rPr>
+        <w:t xml:space="preserve"> </w:t>
+      </w:r>
+      <w:r>
+        <w:rPr>
+          <w:rFonts w:ascii="Helvetica" w:hAnsi="Helvetica"/>
+          <w:color w:val="24292E"/>
+        </w:rPr>
+        <w:t>Vulnerability</w:t>
+      </w:r>
+      <w:r>
+        <w:rPr>
+          <w:rFonts w:ascii="Helvetica" w:hAnsi="Helvetica"/>
+          <w:color w:val="24292E"/>
+          <w:lang w:val="uk-UA"/>
+        </w:rPr>
+        <w:t xml:space="preserve"> </w:t>
+      </w:r>
+      <w:r>
+        <w:rPr>
+          <w:rFonts w:ascii="Helvetica" w:hAnsi="Helvetica"/>
+          <w:color w:val="24292E"/>
+        </w:rPr>
+        <w:t>Rating</w:t>
+      </w:r>
+      <w:r>
+        <w:rPr>
+          <w:rFonts w:ascii="Helvetica" w:hAnsi="Helvetica"/>
+          <w:color w:val="24292E"/>
+          <w:lang w:val="uk-UA"/>
+        </w:rPr>
+        <w:t xml:space="preserve"> </w:t>
+      </w:r>
+      <w:r>
+        <w:rPr>
+          <w:rFonts w:ascii="Helvetica" w:hAnsi="Helvetica"/>
+          <w:color w:val="24292E"/>
+        </w:rPr>
+        <w:t>Taxonomy</w:t>
       </w:r>
       <w:r>
         <w:rPr>
@@ -774,7 +974,23 @@
           <w:color w:val="24292E"/>
           <w:lang w:val="uk-UA"/>
         </w:rPr>
-        <w:t>У випадках знайдення вразливості критичного рівня ризику, E-corp залишає за собою право збільшити розмір виплати відповідно до важливості знахідки. Також, E-corp робить деякі виключення з вразливостей, які можуть претендувати на винагороду. Докладніше дивіться розділ Пріоритети.</w:t>
+        <w:t xml:space="preserve">У випадках знайдення вразливості критичного рівня ризику, E-corp залишає за собою право збільшити розмір виплати відповідно до важливості знахідки. </w:t>
+      </w:r>
+      <w:r>
+        <w:rPr>
+          <w:rFonts w:ascii="Helvetica" w:hAnsi="Helvetica"/>
+          <w:color w:val="24292E"/>
+          <w:lang w:val="uk-UA"/>
+        </w:rPr>
+        <w:t>Також</w:t>
+      </w:r>
+      <w:r>
+        <w:rPr>
+          <w:rFonts w:ascii="Helvetica" w:hAnsi="Helvetica"/>
+          <w:color w:val="24292E"/>
+          <w:lang w:val="uk-UA"/>
+        </w:rPr>
+        <w:t xml:space="preserve"> E-corp робить деякі виключення з вразливостей, які можуть претендувати на винагороду. Докладніше дивіться розділ Пріоритети.</w:t>
       </w:r>
     </w:p>
     <w:p>
@@ -1933,8 +2149,6 @@
         </w:rPr>
         <w:t>http</w:t>
       </w:r>
-      <w:bookmarkStart w:id="0" w:name="_GoBack"/>
-      <w:bookmarkEnd w:id="0"/>
       <w:r>
         <w:rPr>
           <w:rStyle w:val="HTMLCode"/>
@@ -2103,7 +2317,37 @@
           <w:color w:val="24292E"/>
           <w:lang w:val="en-US"/>
         </w:rPr>
-        <w:t>Proof of Concept</w:t>
+        <w:t>Proof</w:t>
+      </w:r>
+      <w:r>
+        <w:rPr>
+          <w:rFonts w:ascii="Helvetica" w:eastAsia="Times New Roman" w:hAnsi="Helvetica"/>
+          <w:color w:val="24292E"/>
+        </w:rPr>
+        <w:t xml:space="preserve"> </w:t>
+      </w:r>
+      <w:r>
+        <w:rPr>
+          <w:rFonts w:ascii="Helvetica" w:eastAsia="Times New Roman" w:hAnsi="Helvetica"/>
+          <w:color w:val="24292E"/>
+          <w:lang w:val="en-US"/>
+        </w:rPr>
+        <w:t>of</w:t>
+      </w:r>
+      <w:r>
+        <w:rPr>
+          <w:rFonts w:ascii="Helvetica" w:eastAsia="Times New Roman" w:hAnsi="Helvetica"/>
+          <w:color w:val="24292E"/>
+        </w:rPr>
+        <w:t xml:space="preserve"> </w:t>
+      </w:r>
+      <w:r>
+        <w:rPr>
+          <w:rFonts w:ascii="Helvetica" w:eastAsia="Times New Roman" w:hAnsi="Helvetica"/>
+          <w:color w:val="24292E"/>
+          <w:lang w:val="en-US"/>
+        </w:rPr>
+        <w:t>Concept</w:t>
       </w:r>
       <w:r>
         <w:rPr>
@@ -2131,7 +2375,30 @@
           <w:rFonts w:ascii="Helvetica" w:eastAsia="Times New Roman" w:hAnsi="Helvetica"/>
           <w:color w:val="24292E"/>
         </w:rPr>
-        <w:t>Дослідник повинен повідомити про вразливість власнику системи та додержатися умов відповідального розкриття інформації: публічне розкриття інформації про вразливість дозволяється лише після її виправлення та повинно бути узгоджене з власником.</w:t>
+        <w:t>Дослідник повинен повідомити про вразливість власнику системи та до</w:t>
+      </w:r>
+      <w:r>
+        <w:rPr>
+          <w:rFonts w:ascii="Helvetica" w:eastAsia="Times New Roman" w:hAnsi="Helvetica"/>
+          <w:color w:val="24292E"/>
+        </w:rPr>
+        <w:t>триматися</w:t>
+      </w:r>
+      <w:r>
+        <w:rPr>
+          <w:rFonts w:ascii="Helvetica" w:eastAsia="Times New Roman" w:hAnsi="Helvetica"/>
+          <w:color w:val="24292E"/>
+        </w:rPr>
+        <w:t xml:space="preserve"> умов відповідального розкриття інформації: публічне розкриття інформації про вразливість дозволяється лише після її виправлення </w:t>
+      </w:r>
+      <w:bookmarkStart w:id="0" w:name="_GoBack"/>
+      <w:bookmarkEnd w:id="0"/>
+      <w:r>
+        <w:rPr>
+          <w:rFonts w:ascii="Helvetica" w:eastAsia="Times New Roman" w:hAnsi="Helvetica"/>
+          <w:color w:val="24292E"/>
+        </w:rPr>
+        <w:t>та повинно бути узгоджене з власником.</w:t>
       </w:r>
     </w:p>
     <w:p>
@@ -2173,7 +2440,21 @@
           <w:rFonts w:ascii="Helvetica" w:eastAsia="Times New Roman" w:hAnsi="Helvetica"/>
           <w:color w:val="24292E"/>
         </w:rPr>
-        <w:t>Дослідник повинен додержуватися норм етичної поведінки: використовувати лише тестові облікові записи, що належать досліднику, а також утримуватися від отримання доступу до чутливих даних та облікових записів інших користувачів.</w:t>
+        <w:t>Дослідник повинен до</w:t>
+      </w:r>
+      <w:r>
+        <w:rPr>
+          <w:rFonts w:ascii="Helvetica" w:eastAsia="Times New Roman" w:hAnsi="Helvetica"/>
+          <w:color w:val="24292E"/>
+        </w:rPr>
+        <w:t>тримуватися</w:t>
+      </w:r>
+      <w:r>
+        <w:rPr>
+          <w:rFonts w:ascii="Helvetica" w:eastAsia="Times New Roman" w:hAnsi="Helvetica"/>
+          <w:color w:val="24292E"/>
+        </w:rPr>
+        <w:t xml:space="preserve"> норм етичної поведінки: використовувати лише тестові облікові записи, що належать досліднику, а також утримуватися від отримання доступу до чутливих даних та облікових записів інших користувачів.</w:t>
       </w:r>
     </w:p>
     <w:p>
@@ -2200,7 +2481,22 @@
           <w:rFonts w:ascii="Helvetica" w:hAnsi="Helvetica"/>
           <w:color w:val="24292E"/>
         </w:rPr>
-        <w:t>DoS/DDoS</w:t>
+        <w:t>DoS</w:t>
+      </w:r>
+      <w:r>
+        <w:rPr>
+          <w:rFonts w:ascii="Helvetica" w:hAnsi="Helvetica"/>
+          <w:color w:val="24292E"/>
+          <w:lang w:val="ru-RU"/>
+        </w:rPr>
+        <w:t>/</w:t>
+      </w:r>
+      <w:r>
+        <w:rPr>
+          <w:rFonts w:ascii="Helvetica" w:hAnsi="Helvetica"/>
+          <w:color w:val="24292E"/>
+        </w:rPr>
+        <w:t>DDoS</w:t>
       </w:r>
       <w:r>
         <w:rPr>

</xml_diff>